<commit_message>
update srs xuying docx
</commit_message>
<xml_diff>
--- a/assignment#3/srs-xuying.docx
+++ b/assignment#3/srs-xuying.docx
@@ -900,19 +900,7 @@
         <w:t xml:space="preserve"> user identity</w:t>
       </w:r>
       <w:r>
-        <w:t xml:space="preserve">, user can see several columns of Kanban </w:t>
-      </w:r>
-      <w:r>
-        <w:t xml:space="preserve">board </w:t>
-      </w:r>
-      <w:r>
-        <w:t xml:space="preserve">showing project process status of which data can be toke from Project Management Kanban Board Server </w:t>
-      </w:r>
-      <w:r>
-        <w:t xml:space="preserve">and </w:t>
-      </w:r>
-      <w:r>
-        <w:t>Wolf-Parser Server.</w:t>
+        <w:t>, user can see several columns of Kanban board showing project process status of which data can be toke from Project Management Kanban Board Server and Wolf-Parser Server.</w:t>
       </w:r>
     </w:p>
     <w:p>
@@ -961,7 +949,15 @@
       </w:r>
     </w:p>
     <w:p>
-      <w:r>
+      <w:pPr>
+        <w:rPr>
+          <w:color w:val="FF0000"/>
+        </w:rPr>
+      </w:pPr>
+      <w:r>
+        <w:rPr>
+          <w:color w:val="FF0000"/>
+        </w:rPr>
         <w:t>Online chat</w:t>
       </w:r>
     </w:p>
@@ -981,107 +977,344 @@
     </w:p>
     <w:p>
       <w:r>
-        <w:rPr>
-          <w:noProof/>
-        </w:rPr>
-        <w:drawing>
-          <wp:inline distT="0" distB="0" distL="0" distR="0" wp14:anchorId="33A0DC3C" wp14:editId="35E4F381">
-            <wp:extent cx="6036129" cy="5856452"/>
-            <wp:effectExtent l="0" t="0" r="3175" b="0"/>
-            <wp:docPr id="4" name="Picture 4" descr="ActivatyDiagram.vsdx - Visio Professional"/>
-            <wp:cNvGraphicFramePr>
-              <a:graphicFrameLocks xmlns:a="http://schemas.openxmlformats.org/drawingml/2006/main" noChangeAspect="1"/>
-            </wp:cNvGraphicFramePr>
-            <a:graphic xmlns:a="http://schemas.openxmlformats.org/drawingml/2006/main">
-              <a:graphicData uri="http://schemas.openxmlformats.org/drawingml/2006/picture">
-                <pic:pic xmlns:pic="http://schemas.openxmlformats.org/drawingml/2006/picture">
-                  <pic:nvPicPr>
-                    <pic:cNvPr id="4" name="A14B622.tmp"/>
-                    <pic:cNvPicPr/>
-                  </pic:nvPicPr>
-                  <pic:blipFill rotWithShape="1">
-                    <a:blip r:embed="rId6">
-                      <a:extLst>
-                        <a:ext uri="{28A0092B-C50C-407E-A947-70E740481C1C}">
-                          <a14:useLocalDpi xmlns:a14="http://schemas.microsoft.com/office/drawing/2010/main" val="0"/>
-                        </a:ext>
-                      </a:extLst>
-                    </a:blip>
-                    <a:srcRect l="22530" t="4259" r="22161" b="3307"/>
-                    <a:stretch/>
-                  </pic:blipFill>
-                  <pic:spPr bwMode="auto">
-                    <a:xfrm>
-                      <a:off x="0" y="0"/>
-                      <a:ext cx="6051286" cy="5871158"/>
-                    </a:xfrm>
-                    <a:prstGeom prst="rect">
-                      <a:avLst/>
-                    </a:prstGeom>
-                    <a:ln>
-                      <a:noFill/>
-                    </a:ln>
-                    <a:extLst>
-                      <a:ext uri="{53640926-AAD7-44D8-BBD7-CCE9431645EC}">
-                        <a14:shadowObscured xmlns:a14="http://schemas.microsoft.com/office/drawing/2010/main"/>
-                      </a:ext>
-                    </a:extLst>
-                  </pic:spPr>
-                </pic:pic>
-              </a:graphicData>
-            </a:graphic>
-          </wp:inline>
-        </w:drawing>
-      </w:r>
-    </w:p>
-    <w:p/>
-    <w:p>
-      <w:r>
-        <w:rPr>
-          <w:noProof/>
-        </w:rPr>
-        <w:lastRenderedPageBreak/>
-        <w:drawing>
-          <wp:inline distT="0" distB="0" distL="0" distR="0" wp14:anchorId="0BD39C32" wp14:editId="1B9F77F9">
-            <wp:extent cx="5943600" cy="5770880"/>
-            <wp:effectExtent l="0" t="0" r="0" b="1270"/>
-            <wp:docPr id="5" name="Picture 5"/>
-            <wp:cNvGraphicFramePr>
-              <a:graphicFrameLocks xmlns:a="http://schemas.openxmlformats.org/drawingml/2006/main" noChangeAspect="1"/>
-            </wp:cNvGraphicFramePr>
-            <a:graphic xmlns:a="http://schemas.openxmlformats.org/drawingml/2006/main">
-              <a:graphicData uri="http://schemas.openxmlformats.org/drawingml/2006/picture">
-                <pic:pic xmlns:pic="http://schemas.openxmlformats.org/drawingml/2006/picture">
-                  <pic:nvPicPr>
-                    <pic:cNvPr id="5" name="A145433.tmp"/>
-                    <pic:cNvPicPr/>
-                  </pic:nvPicPr>
-                  <pic:blipFill>
-                    <a:blip r:embed="rId7">
-                      <a:extLst>
-                        <a:ext uri="{28A0092B-C50C-407E-A947-70E740481C1C}">
-                          <a14:useLocalDpi xmlns:a14="http://schemas.microsoft.com/office/drawing/2010/main" val="0"/>
-                        </a:ext>
-                      </a:extLst>
-                    </a:blip>
-                    <a:stretch>
-                      <a:fillRect/>
-                    </a:stretch>
-                  </pic:blipFill>
-                  <pic:spPr>
-                    <a:xfrm>
-                      <a:off x="0" y="0"/>
-                      <a:ext cx="5943600" cy="5770880"/>
-                    </a:xfrm>
-                    <a:prstGeom prst="rect">
-                      <a:avLst/>
-                    </a:prstGeom>
-                  </pic:spPr>
-                </pic:pic>
-              </a:graphicData>
-            </a:graphic>
-          </wp:inline>
-        </w:drawing>
+        <w:t>The user tries to log in and this generates an authentication request which uses GitHub to verify the identity of the user.</w:t>
+      </w:r>
+    </w:p>
+    <w:p>
+      <w:r>
+        <w:t>If it is an unregistered user, the user can sign up.</w:t>
+      </w:r>
+    </w:p>
+    <w:p>
+      <w:r>
+        <w:t>After successful login, the user is redirected to his/her dashboard. Here the user can manage their projects and team. The data is fetched from MongoDB.</w:t>
+      </w:r>
+    </w:p>
+    <w:p>
+      <w:r>
+        <w:t xml:space="preserve">The user has functionalities of creating a new project, removing a </w:t>
+      </w:r>
+      <w:r>
+        <w:t>project after checking if it is empty.</w:t>
+      </w:r>
+    </w:p>
+    <w:p>
+      <w:pPr>
+        <w:rPr>
+          <w:rFonts w:hint="eastAsia"/>
+        </w:rPr>
+      </w:pPr>
+      <w:r>
+        <w:t>After user creates a project</w:t>
+      </w:r>
+      <w:r>
+        <w:t xml:space="preserve">, </w:t>
+      </w:r>
+      <w:r>
+        <w:t xml:space="preserve">he/she </w:t>
+      </w:r>
+      <w:r>
+        <w:t>ha</w:t>
+      </w:r>
+      <w:r>
+        <w:t>s</w:t>
+      </w:r>
+      <w:r>
+        <w:t xml:space="preserve"> administration privilege of </w:t>
+      </w:r>
+      <w:r>
+        <w:t xml:space="preserve">organizing a team to finish the software development, </w:t>
+      </w:r>
+      <w:r>
+        <w:t xml:space="preserve">managing team members and </w:t>
+      </w:r>
+      <w:r>
+        <w:t>GitHub repositories like adding or removing collaborators and repositories.</w:t>
+      </w:r>
+    </w:p>
+    <w:p>
+      <w:r>
+        <w:t>T</w:t>
+      </w:r>
+      <w:r>
+        <w:t>he</w:t>
+      </w:r>
+      <w:r>
+        <w:t xml:space="preserve"> major part of their dashboard is Kanban boar, which</w:t>
+      </w:r>
+      <w:r>
+        <w:t xml:space="preserve"> </w:t>
+      </w:r>
+      <w:r>
+        <w:t>is a significant tool to</w:t>
+      </w:r>
+      <w:r>
+        <w:t xml:space="preserve"> help developer manage the development process. </w:t>
+      </w:r>
+      <w:r>
+        <w:t xml:space="preserve">In the Kanban board, there are several columns represent different stage of the development process, such as TODO, Ready, In Progress, Done... </w:t>
+      </w:r>
+    </w:p>
+    <w:p>
+      <w:r>
+        <w:t>User</w:t>
+      </w:r>
+      <w:r>
+        <w:t xml:space="preserve"> can </w:t>
+      </w:r>
+      <w:r>
+        <w:t xml:space="preserve">add or remove Kanban board and </w:t>
+      </w:r>
+      <w:r>
+        <w:t xml:space="preserve">customize your own </w:t>
+      </w:r>
+      <w:r>
+        <w:t>Kanban board column whic</w:t>
+      </w:r>
+      <w:r>
+        <w:t xml:space="preserve">h can classify you cards of </w:t>
+      </w:r>
+      <w:r>
+        <w:t xml:space="preserve">different </w:t>
+      </w:r>
+      <w:r>
+        <w:t xml:space="preserve">development </w:t>
+      </w:r>
+      <w:r>
+        <w:t>stage</w:t>
+      </w:r>
+      <w:r>
+        <w:t>. Every column contains issue card imported from the Git</w:t>
+      </w:r>
+      <w:r>
+        <w:t>H</w:t>
+      </w:r>
+      <w:r>
+        <w:t>ub, and you can easily dr</w:t>
+      </w:r>
+      <w:r>
+        <w:t>a</w:t>
+      </w:r>
+      <w:r>
+        <w:t>g them among the columns. If you dr</w:t>
+      </w:r>
+      <w:r>
+        <w:t>a</w:t>
+      </w:r>
+      <w:r>
+        <w:t>g it to the Done column. The issue in the Git</w:t>
+      </w:r>
+      <w:r>
+        <w:t>H</w:t>
+      </w:r>
+      <w:r>
+        <w:t>ub will be automatically closed</w:t>
+      </w:r>
+      <w:r>
+        <w:t xml:space="preserve">.  </w:t>
+      </w:r>
+    </w:p>
+    <w:p>
+      <w:pPr>
+        <w:rPr>
+          <w:rFonts w:ascii="Segoe UI" w:hAnsi="Segoe UI" w:cs="Segoe UI"/>
+          <w:color w:val="24292E"/>
+          <w:shd w:val="clear" w:color="auto" w:fill="FFFFFF"/>
+        </w:rPr>
+      </w:pPr>
+      <w:r>
+        <w:t xml:space="preserve">The second part of dashboard is </w:t>
+      </w:r>
+      <w:r>
+        <w:t xml:space="preserve">four charts, Burndown and Burnup charts, Throughput chart, Users Throughput chart and Velocity Chart, to </w:t>
+      </w:r>
+      <w:r>
+        <w:rPr>
+          <w:rFonts w:ascii="Segoe UI" w:hAnsi="Segoe UI" w:cs="Segoe UI"/>
+          <w:color w:val="24292E"/>
+          <w:shd w:val="clear" w:color="auto" w:fill="FFFFFF"/>
+        </w:rPr>
+        <w:t>analysis the development duration, quality and the team work situation of the project</w:t>
+      </w:r>
+      <w:r>
+        <w:rPr>
+          <w:rFonts w:ascii="Segoe UI" w:hAnsi="Segoe UI" w:cs="Segoe UI"/>
+          <w:color w:val="24292E"/>
+          <w:shd w:val="clear" w:color="auto" w:fill="FFFFFF"/>
+        </w:rPr>
+        <w:t>.</w:t>
+      </w:r>
+    </w:p>
+    <w:p>
+      <w:pPr>
+        <w:rPr>
+          <w:rFonts w:ascii="Segoe UI" w:hAnsi="Segoe UI" w:cs="Segoe UI"/>
+          <w:color w:val="24292E"/>
+          <w:shd w:val="clear" w:color="auto" w:fill="FFFFFF"/>
+        </w:rPr>
+      </w:pPr>
+      <w:r>
+        <w:rPr>
+          <w:rFonts w:ascii="Segoe UI" w:hAnsi="Segoe UI" w:cs="Segoe UI"/>
+          <w:color w:val="24292E"/>
+          <w:shd w:val="clear" w:color="auto" w:fill="FFFFFF"/>
+        </w:rPr>
+        <w:t>T</w:t>
+      </w:r>
+      <w:r>
+        <w:rPr>
+          <w:rFonts w:ascii="Segoe UI" w:hAnsi="Segoe UI" w:cs="Segoe UI"/>
+          <w:color w:val="24292E"/>
+          <w:shd w:val="clear" w:color="auto" w:fill="FFFFFF"/>
+        </w:rPr>
+        <w:t>he commu</w:t>
+      </w:r>
+      <w:r>
+        <w:rPr>
+          <w:rFonts w:ascii="Segoe UI" w:hAnsi="Segoe UI" w:cs="Segoe UI"/>
+          <w:color w:val="24292E"/>
+          <w:shd w:val="clear" w:color="auto" w:fill="FFFFFF"/>
+        </w:rPr>
+        <w:t>ni</w:t>
+      </w:r>
+      <w:r>
+        <w:rPr>
+          <w:rFonts w:ascii="Segoe UI" w:hAnsi="Segoe UI" w:cs="Segoe UI"/>
+          <w:color w:val="24292E"/>
+          <w:shd w:val="clear" w:color="auto" w:fill="FFFFFF"/>
+        </w:rPr>
+        <w:t xml:space="preserve">cation among team members can also be done in the page of the </w:t>
+      </w:r>
+      <w:proofErr w:type="spellStart"/>
+      <w:r>
+        <w:rPr>
+          <w:rFonts w:ascii="Segoe UI" w:hAnsi="Segoe UI" w:cs="Segoe UI"/>
+          <w:color w:val="24292E"/>
+          <w:shd w:val="clear" w:color="auto" w:fill="FFFFFF"/>
+        </w:rPr>
+        <w:t>GitGroup</w:t>
+      </w:r>
+      <w:proofErr w:type="spellEnd"/>
+      <w:r>
+        <w:rPr>
+          <w:rFonts w:ascii="Segoe UI" w:hAnsi="Segoe UI" w:cs="Segoe UI"/>
+          <w:color w:val="24292E"/>
+          <w:shd w:val="clear" w:color="auto" w:fill="FFFFFF"/>
+        </w:rPr>
+        <w:t xml:space="preserve">. </w:t>
+      </w:r>
+      <w:r>
+        <w:rPr>
+          <w:rFonts w:ascii="Segoe UI" w:hAnsi="Segoe UI" w:cs="Segoe UI"/>
+          <w:color w:val="24292E"/>
+          <w:shd w:val="clear" w:color="auto" w:fill="FFFFFF"/>
+        </w:rPr>
+        <w:t>T</w:t>
+      </w:r>
+      <w:r>
+        <w:rPr>
+          <w:rFonts w:ascii="Segoe UI" w:hAnsi="Segoe UI" w:cs="Segoe UI"/>
+          <w:color w:val="24292E"/>
+          <w:shd w:val="clear" w:color="auto" w:fill="FFFFFF"/>
+        </w:rPr>
+        <w:t>eam member can easily chat with each other</w:t>
+      </w:r>
+      <w:r>
+        <w:rPr>
+          <w:rFonts w:ascii="Segoe UI" w:hAnsi="Segoe UI" w:cs="Segoe UI"/>
+          <w:color w:val="24292E"/>
+          <w:shd w:val="clear" w:color="auto" w:fill="FFFFFF"/>
+        </w:rPr>
+        <w:t xml:space="preserve"> after i</w:t>
+      </w:r>
+      <w:r>
+        <w:rPr>
+          <w:rFonts w:ascii="Segoe UI" w:hAnsi="Segoe UI" w:cs="Segoe UI"/>
+          <w:color w:val="24292E"/>
+          <w:shd w:val="clear" w:color="auto" w:fill="FFFFFF"/>
+        </w:rPr>
+        <w:t>ntegrat</w:t>
+      </w:r>
+      <w:r>
+        <w:rPr>
+          <w:rFonts w:ascii="Segoe UI" w:hAnsi="Segoe UI" w:cs="Segoe UI"/>
+          <w:color w:val="24292E"/>
+          <w:shd w:val="clear" w:color="auto" w:fill="FFFFFF"/>
+        </w:rPr>
+        <w:t>ing</w:t>
+      </w:r>
+      <w:r>
+        <w:rPr>
+          <w:rFonts w:ascii="Segoe UI" w:hAnsi="Segoe UI" w:cs="Segoe UI"/>
+          <w:color w:val="24292E"/>
+          <w:shd w:val="clear" w:color="auto" w:fill="FFFFFF"/>
+        </w:rPr>
+        <w:t xml:space="preserve"> the chat room into </w:t>
+      </w:r>
+      <w:proofErr w:type="spellStart"/>
+      <w:r>
+        <w:rPr>
+          <w:rFonts w:ascii="Segoe UI" w:hAnsi="Segoe UI" w:cs="Segoe UI"/>
+          <w:color w:val="24292E"/>
+          <w:shd w:val="clear" w:color="auto" w:fill="FFFFFF"/>
+        </w:rPr>
+        <w:t>GitGroup</w:t>
+      </w:r>
+      <w:proofErr w:type="spellEnd"/>
+      <w:r>
+        <w:rPr>
+          <w:rFonts w:ascii="Segoe UI" w:hAnsi="Segoe UI" w:cs="Segoe UI"/>
+          <w:color w:val="24292E"/>
+          <w:shd w:val="clear" w:color="auto" w:fill="FFFFFF"/>
+        </w:rPr>
+        <w:t>. The issue cards are easily transported among the team member through the chat system.</w:t>
+      </w:r>
+      <w:r>
+        <w:rPr>
+          <w:rFonts w:ascii="Segoe UI" w:hAnsi="Segoe UI" w:cs="Segoe UI"/>
+          <w:color w:val="24292E"/>
+          <w:shd w:val="clear" w:color="auto" w:fill="FFFFFF"/>
+        </w:rPr>
+        <w:t xml:space="preserve"> Team owner can send notification of online meeting chat.</w:t>
+      </w:r>
+      <w:r>
+        <w:t xml:space="preserve"> </w:t>
+      </w:r>
+      <w:r>
+        <w:rPr>
+          <w:rFonts w:ascii="Segoe UI" w:hAnsi="Segoe UI" w:cs="Segoe UI"/>
+          <w:color w:val="24292E"/>
+          <w:shd w:val="clear" w:color="auto" w:fill="FFFFFF"/>
+        </w:rPr>
+        <w:t>User can also start a group chat in the global scope.</w:t>
+      </w:r>
+    </w:p>
+    <w:p>
+      <w:pPr>
+        <w:rPr>
+          <w:rFonts w:ascii="Segoe UI" w:hAnsi="Segoe UI" w:cs="Segoe UI"/>
+          <w:color w:val="24292E"/>
+          <w:shd w:val="clear" w:color="auto" w:fill="FFFFFF"/>
+        </w:rPr>
+      </w:pPr>
+      <w:r>
+        <w:rPr>
+          <w:rFonts w:ascii="Segoe UI" w:hAnsi="Segoe UI" w:cs="Segoe UI"/>
+          <w:color w:val="24292E"/>
+          <w:shd w:val="clear" w:color="auto" w:fill="FFFFFF"/>
+        </w:rPr>
+        <w:t xml:space="preserve">User also has </w:t>
+      </w:r>
+      <w:r>
+        <w:t xml:space="preserve">functionalities </w:t>
+      </w:r>
+      <w:r>
+        <w:rPr>
+          <w:rFonts w:ascii="Segoe UI" w:hAnsi="Segoe UI" w:cs="Segoe UI"/>
+          <w:color w:val="24292E"/>
+          <w:shd w:val="clear" w:color="auto" w:fill="FFFFFF"/>
+        </w:rPr>
+        <w:t>of viewing and editing his/her profile.</w:t>
       </w:r>
     </w:p>
     <w:p>
@@ -1093,13 +1326,26 @@
         </w:numPr>
       </w:pPr>
       <w:r>
-        <w:t>Class Diagram</w:t>
+        <w:t>Sequence Diagram</w:t>
       </w:r>
     </w:p>
     <w:p>
       <w:bookmarkStart w:id="0" w:name="_GoBack"/>
       <w:bookmarkEnd w:id="0"/>
     </w:p>
+    <w:p>
+      <w:pPr>
+        <w:pStyle w:val="Heading2"/>
+        <w:numPr>
+          <w:ilvl w:val="0"/>
+          <w:numId w:val="2"/>
+        </w:numPr>
+      </w:pPr>
+      <w:r>
+        <w:t>Class Diagram</w:t>
+      </w:r>
+    </w:p>
+    <w:p/>
     <w:sectPr>
       <w:pgSz w:w="12240" w:h="15840"/>
       <w:pgMar w:top="1440" w:right="1440" w:bottom="1440" w:left="1440" w:header="720" w:footer="720" w:gutter="0"/>
@@ -1115,7 +1361,7 @@
   <w:abstractNum w:abstractNumId="0" w15:restartNumberingAfterBreak="0">
     <w:nsid w:val="142E5DAB"/>
     <w:multiLevelType w:val="hybridMultilevel"/>
-    <w:tmpl w:val="FF54E442"/>
+    <w:tmpl w:val="85966CDA"/>
     <w:lvl w:ilvl="0" w:tplc="04090001">
       <w:start w:val="1"/>
       <w:numFmt w:val="bullet"/>
@@ -1929,7 +2175,6 @@
   <w:style w:type="character" w:default="1" w:styleId="DefaultParagraphFont">
     <w:name w:val="Default Paragraph Font"/>
     <w:uiPriority w:val="1"/>
-    <w:semiHidden/>
     <w:unhideWhenUsed/>
   </w:style>
   <w:style w:type="table" w:default="1" w:styleId="TableNormal">

</xml_diff>